<commit_message>
Finalización del tutorial de React Router
</commit_message>
<xml_diff>
--- a/Ficha Semanal del Alumno/Plantilla de FEOE. Ficha semanal del alumno_a_DUAL del 10 al 14 de febrero 2025.docx
+++ b/Ficha Semanal del Alumno/Plantilla de FEOE. Ficha semanal del alumno_a_DUAL del 10 al 14 de febrero 2025.docx
@@ -800,6 +800,20 @@
                 <w:szCs w:val="20"/>
               </w:rPr>
             </w:pPr>
+            <w:r>
+              <w:rPr>
+                <w:sz w:val="20"/>
+                <w:szCs w:val="20"/>
+              </w:rPr>
+              <w:t>Seguimiento tutorial React Router</w:t>
+            </w:r>
+            <w:r>
+              <w:rPr>
+                <w:sz w:val="20"/>
+                <w:szCs w:val="20"/>
+              </w:rPr>
+              <w:t xml:space="preserve"> y finalización del tutorial</w:t>
+            </w:r>
           </w:p>
         </w:tc>
         <w:tc>

</xml_diff>